<commit_message>
Added use cases for the next sprint
</commit_message>
<xml_diff>
--- a/Documentation/CSI4999Documentation.docx
+++ b/Documentation/CSI4999Documentation.docx
@@ -51,57 +51,34 @@
           <w:szCs w:val="52"/>
         </w:rPr>
       </w:pPr>
-      <w:r>
-        <w:rPr>
-          <w:sz w:val="52"/>
-          <w:szCs w:val="52"/>
-        </w:rPr>
-        <w:t>V1.1</w:t>
-      </w:r>
     </w:p>
     <w:p>
       <w:pPr>
         <w:jc w:val="center"/>
-        <w:rPr>
-          <w:sz w:val="52"/>
-          <w:szCs w:val="52"/>
-        </w:rPr>
       </w:pPr>
     </w:p>
     <w:p>
       <w:pPr>
         <w:jc w:val="center"/>
-        <w:rPr>
-          <w:sz w:val="52"/>
-          <w:szCs w:val="52"/>
-        </w:rPr>
-      </w:pPr>
-      <w:r>
-        <w:rPr>
-          <w:sz w:val="52"/>
-          <w:szCs w:val="52"/>
-        </w:rPr>
-        <w:t>10-7</w:t>
-      </w:r>
-      <w:r>
-        <w:rPr>
-          <w:sz w:val="52"/>
-          <w:szCs w:val="52"/>
-        </w:rPr>
-        <w:t>-2017</w:t>
+      </w:pPr>
+      <w:r>
+        <w:t>Anthony Saleh</w:t>
       </w:r>
     </w:p>
     <w:p>
       <w:pPr>
         <w:jc w:val="center"/>
       </w:pPr>
+      <w:r>
+        <w:t>Colin Neil</w:t>
+      </w:r>
     </w:p>
     <w:p>
       <w:pPr>
         <w:jc w:val="center"/>
       </w:pPr>
       <w:r>
-        <w:t>Anthony Saleh</w:t>
+        <w:t>Edward Marks</w:t>
       </w:r>
     </w:p>
     <w:p>
@@ -109,7 +86,7 @@
         <w:jc w:val="center"/>
       </w:pPr>
       <w:r>
-        <w:t>Colin Neil</w:t>
+        <w:t>Graydon Peck</w:t>
       </w:r>
     </w:p>
     <w:p>
@@ -117,37 +94,31 @@
         <w:jc w:val="center"/>
       </w:pPr>
       <w:r>
-        <w:t>Edward Marks</w:t>
-      </w:r>
+        <w:t xml:space="preserve">Matthew </w:t>
+      </w:r>
+      <w:proofErr w:type="spellStart"/>
+      <w:r>
+        <w:t>Degraeve</w:t>
+      </w:r>
+      <w:proofErr w:type="spellEnd"/>
     </w:p>
     <w:p>
       <w:pPr>
         <w:jc w:val="center"/>
       </w:pPr>
       <w:r>
-        <w:t>Graydon Peck</w:t>
+        <w:t>Peter Kowalski</w:t>
       </w:r>
     </w:p>
     <w:p>
       <w:pPr>
         <w:jc w:val="center"/>
       </w:pPr>
-      <w:r>
-        <w:t xml:space="preserve">Matthew </w:t>
-      </w:r>
-      <w:proofErr w:type="spellStart"/>
-      <w:r>
-        <w:t>Degraeve</w:t>
-      </w:r>
-      <w:proofErr w:type="spellEnd"/>
     </w:p>
     <w:p>
       <w:pPr>
         <w:jc w:val="center"/>
       </w:pPr>
-      <w:r>
-        <w:t>Peter Kowalski</w:t>
-      </w:r>
     </w:p>
     <w:p>
       <w:pPr>
@@ -259,16 +230,10 @@
         <w:jc w:val="center"/>
       </w:pPr>
     </w:p>
-    <w:p>
-      <w:pPr>
-        <w:jc w:val="center"/>
-      </w:pPr>
-    </w:p>
-    <w:p>
-      <w:pPr>
-        <w:jc w:val="center"/>
-      </w:pPr>
-    </w:p>
+    <w:p/>
+    <w:p/>
+    <w:p/>
+    <w:p/>
     <w:p>
       <w:r>
         <w:lastRenderedPageBreak/>
@@ -1658,8 +1623,6 @@
       <w:r>
         <w:t>Save management’s time with system’s management tools</w:t>
       </w:r>
-      <w:bookmarkStart w:id="0" w:name="_GoBack"/>
-      <w:bookmarkEnd w:id="0"/>
     </w:p>
     <w:p>
       <w:pPr>
@@ -2025,7 +1988,10 @@
         <w:t xml:space="preserve"> customer can reserve a </w:t>
       </w:r>
       <w:r>
-        <w:t>spot in the facility</w:t>
+        <w:t>rink</w:t>
+      </w:r>
+      <w:r>
+        <w:t xml:space="preserve"> in the facility</w:t>
       </w:r>
     </w:p>
     <w:p>
@@ -10477,7 +10443,7 @@
     <w:p>
       <w:pPr>
         <w:numPr>
-          <w:ilvl w:val="0"/>
+          <w:ilvl w:val="1"/>
           <w:numId w:val="21"/>
         </w:numPr>
         <w:pBdr>
@@ -10507,7 +10473,7 @@
     <w:p>
       <w:pPr>
         <w:numPr>
-          <w:ilvl w:val="0"/>
+          <w:ilvl w:val="1"/>
           <w:numId w:val="21"/>
         </w:numPr>
         <w:pBdr>
@@ -10533,7 +10499,7 @@
     <w:p>
       <w:pPr>
         <w:numPr>
-          <w:ilvl w:val="0"/>
+          <w:ilvl w:val="1"/>
           <w:numId w:val="21"/>
         </w:numPr>
         <w:pBdr>
@@ -10559,7 +10525,7 @@
     <w:p>
       <w:pPr>
         <w:numPr>
-          <w:ilvl w:val="0"/>
+          <w:ilvl w:val="1"/>
           <w:numId w:val="21"/>
         </w:numPr>
         <w:pBdr>
@@ -10986,7 +10952,7 @@
     <w:p>
       <w:pPr>
         <w:numPr>
-          <w:ilvl w:val="1"/>
+          <w:ilvl w:val="2"/>
           <w:numId w:val="24"/>
         </w:numPr>
         <w:pBdr>
@@ -11002,27 +10968,17 @@
           <w:rFonts w:ascii="Times New Roman" w:eastAsia="Times New Roman" w:hAnsi="Times New Roman" w:cs="Times New Roman"/>
         </w:rPr>
       </w:pPr>
-      <w:proofErr w:type="spellStart"/>
-      <w:r>
-        <w:rPr>
-          <w:rFonts w:ascii="Times New Roman" w:eastAsia="Times New Roman" w:hAnsi="Times New Roman" w:cs="Times New Roman"/>
-          <w:b/>
-        </w:rPr>
-        <w:t>Postconditions</w:t>
-      </w:r>
-      <w:proofErr w:type="spellEnd"/>
-      <w:r>
-        <w:rPr>
-          <w:rFonts w:ascii="Times New Roman" w:eastAsia="Times New Roman" w:hAnsi="Times New Roman" w:cs="Times New Roman"/>
-          <w:b/>
-        </w:rPr>
-        <w:t>:</w:t>
-      </w:r>
-    </w:p>
-    <w:p>
-      <w:pPr>
-        <w:numPr>
-          <w:ilvl w:val="2"/>
+      <w:r>
+        <w:rPr>
+          <w:rFonts w:ascii="Times New Roman" w:eastAsia="Times New Roman" w:hAnsi="Times New Roman" w:cs="Times New Roman"/>
+        </w:rPr>
+        <w:t>The manager has assigned the employee hours</w:t>
+      </w:r>
+    </w:p>
+    <w:p>
+      <w:pPr>
+        <w:numPr>
+          <w:ilvl w:val="1"/>
           <w:numId w:val="24"/>
         </w:numPr>
         <w:pBdr>
@@ -11038,17 +10994,27 @@
           <w:rFonts w:ascii="Times New Roman" w:eastAsia="Times New Roman" w:hAnsi="Times New Roman" w:cs="Times New Roman"/>
         </w:rPr>
       </w:pPr>
-      <w:r>
-        <w:rPr>
-          <w:rFonts w:ascii="Times New Roman" w:eastAsia="Times New Roman" w:hAnsi="Times New Roman" w:cs="Times New Roman"/>
-        </w:rPr>
-        <w:t>The employee can check the amount of hours they are working that week</w:t>
-      </w:r>
-    </w:p>
-    <w:p>
-      <w:pPr>
-        <w:numPr>
-          <w:ilvl w:val="1"/>
+      <w:proofErr w:type="spellStart"/>
+      <w:r>
+        <w:rPr>
+          <w:rFonts w:ascii="Times New Roman" w:eastAsia="Times New Roman" w:hAnsi="Times New Roman" w:cs="Times New Roman"/>
+          <w:b/>
+        </w:rPr>
+        <w:t>Postconditions</w:t>
+      </w:r>
+      <w:proofErr w:type="spellEnd"/>
+      <w:r>
+        <w:rPr>
+          <w:rFonts w:ascii="Times New Roman" w:eastAsia="Times New Roman" w:hAnsi="Times New Roman" w:cs="Times New Roman"/>
+          <w:b/>
+        </w:rPr>
+        <w:t>:</w:t>
+      </w:r>
+    </w:p>
+    <w:p>
+      <w:pPr>
+        <w:numPr>
+          <w:ilvl w:val="2"/>
           <w:numId w:val="24"/>
         </w:numPr>
         <w:pBdr>
@@ -11062,22 +11028,20 @@
         <w:contextualSpacing/>
         <w:rPr>
           <w:rFonts w:ascii="Times New Roman" w:eastAsia="Times New Roman" w:hAnsi="Times New Roman" w:cs="Times New Roman"/>
-          <w:b/>
-        </w:rPr>
-      </w:pPr>
-      <w:r>
-        <w:rPr>
-          <w:rFonts w:ascii="Times New Roman" w:eastAsia="Times New Roman" w:hAnsi="Times New Roman" w:cs="Times New Roman"/>
-          <w:b/>
-        </w:rPr>
-        <w:t>Flow of Events for Main Success Scenario:</w:t>
-      </w:r>
-    </w:p>
-    <w:p>
-      <w:pPr>
-        <w:numPr>
-          <w:ilvl w:val="0"/>
-          <w:numId w:val="21"/>
+        </w:rPr>
+      </w:pPr>
+      <w:r>
+        <w:rPr>
+          <w:rFonts w:ascii="Times New Roman" w:eastAsia="Times New Roman" w:hAnsi="Times New Roman" w:cs="Times New Roman"/>
+        </w:rPr>
+        <w:t>The employee can check the amount of hours they are working that week</w:t>
+      </w:r>
+    </w:p>
+    <w:p>
+      <w:pPr>
+        <w:numPr>
+          <w:ilvl w:val="1"/>
+          <w:numId w:val="24"/>
         </w:numPr>
         <w:pBdr>
           <w:top w:val="nil"/>
@@ -11088,25 +11052,24 @@
         </w:pBdr>
         <w:spacing w:line="276" w:lineRule="auto"/>
         <w:contextualSpacing/>
-      </w:pPr>
-      <w:r>
-        <w:rPr>
-          <w:rFonts w:ascii="Times New Roman" w:eastAsia="Times New Roman" w:hAnsi="Times New Roman" w:cs="Times New Roman"/>
-        </w:rPr>
-        <w:t xml:space="preserve"> The employee will click on a button to check hours </w:t>
-      </w:r>
-      <w:r>
-        <w:rPr>
-          <w:rFonts w:ascii="Times New Roman" w:eastAsia="Times New Roman" w:hAnsi="Times New Roman" w:cs="Times New Roman"/>
-          <w:b/>
-        </w:rPr>
-        <w:t>(Trigger Action)</w:t>
-      </w:r>
-    </w:p>
-    <w:p>
-      <w:pPr>
-        <w:numPr>
-          <w:ilvl w:val="0"/>
+        <w:rPr>
+          <w:rFonts w:ascii="Times New Roman" w:eastAsia="Times New Roman" w:hAnsi="Times New Roman" w:cs="Times New Roman"/>
+          <w:b/>
+        </w:rPr>
+      </w:pPr>
+      <w:r>
+        <w:rPr>
+          <w:rFonts w:ascii="Times New Roman" w:eastAsia="Times New Roman" w:hAnsi="Times New Roman" w:cs="Times New Roman"/>
+          <w:b/>
+        </w:rPr>
+        <w:lastRenderedPageBreak/>
+        <w:t>Flow of Events for Main Success Scenario:</w:t>
+      </w:r>
+    </w:p>
+    <w:p>
+      <w:pPr>
+        <w:numPr>
+          <w:ilvl w:val="1"/>
           <w:numId w:val="21"/>
         </w:numPr>
         <w:pBdr>
@@ -11118,23 +11081,26 @@
         </w:pBdr>
         <w:spacing w:line="276" w:lineRule="auto"/>
         <w:contextualSpacing/>
-        <w:rPr>
-          <w:rFonts w:ascii="Times New Roman" w:eastAsia="Times New Roman" w:hAnsi="Times New Roman" w:cs="Times New Roman"/>
-        </w:rPr>
-      </w:pPr>
-      <w:r>
-        <w:rPr>
-          <w:rFonts w:ascii="Times New Roman" w:eastAsia="Times New Roman" w:hAnsi="Times New Roman" w:cs="Times New Roman"/>
-        </w:rPr>
-        <w:lastRenderedPageBreak/>
-        <w:t>The table will be displayed that will show the employee how many hours they are working that week</w:t>
-      </w:r>
-    </w:p>
-    <w:p>
-      <w:pPr>
-        <w:numPr>
-          <w:ilvl w:val="0"/>
-          <w:numId w:val="24"/>
+      </w:pPr>
+      <w:r>
+        <w:rPr>
+          <w:rFonts w:ascii="Times New Roman" w:eastAsia="Times New Roman" w:hAnsi="Times New Roman" w:cs="Times New Roman"/>
+        </w:rPr>
+        <w:t xml:space="preserve"> The employee will click on a button to check hours </w:t>
+      </w:r>
+      <w:r>
+        <w:rPr>
+          <w:rFonts w:ascii="Times New Roman" w:eastAsia="Times New Roman" w:hAnsi="Times New Roman" w:cs="Times New Roman"/>
+          <w:b/>
+        </w:rPr>
+        <w:t>(Trigger Action)</w:t>
+      </w:r>
+    </w:p>
+    <w:p>
+      <w:pPr>
+        <w:numPr>
+          <w:ilvl w:val="1"/>
+          <w:numId w:val="21"/>
         </w:numPr>
         <w:pBdr>
           <w:top w:val="nil"/>
@@ -11147,15 +11113,13 @@
         <w:contextualSpacing/>
         <w:rPr>
           <w:rFonts w:ascii="Times New Roman" w:eastAsia="Times New Roman" w:hAnsi="Times New Roman" w:cs="Times New Roman"/>
-          <w:b/>
-        </w:rPr>
-      </w:pPr>
-      <w:r>
-        <w:rPr>
-          <w:rFonts w:ascii="Times New Roman" w:eastAsia="Times New Roman" w:hAnsi="Times New Roman" w:cs="Times New Roman"/>
-          <w:b/>
-        </w:rPr>
-        <w:t>Exceptions</w:t>
+        </w:rPr>
+      </w:pPr>
+      <w:r>
+        <w:rPr>
+          <w:rFonts w:ascii="Times New Roman" w:eastAsia="Times New Roman" w:hAnsi="Times New Roman" w:cs="Times New Roman"/>
+        </w:rPr>
+        <w:t>The table will be displayed that will show the employee how many hours they are working that week</w:t>
       </w:r>
     </w:p>
     <w:p>
@@ -11175,19 +11139,21 @@
         <w:contextualSpacing/>
         <w:rPr>
           <w:rFonts w:ascii="Times New Roman" w:eastAsia="Times New Roman" w:hAnsi="Times New Roman" w:cs="Times New Roman"/>
-        </w:rPr>
-      </w:pPr>
-      <w:r>
-        <w:rPr>
-          <w:rFonts w:ascii="Times New Roman" w:eastAsia="Times New Roman" w:hAnsi="Times New Roman" w:cs="Times New Roman"/>
-        </w:rPr>
-        <w:t>No Internet Connection</w:t>
-      </w:r>
-    </w:p>
-    <w:p>
-      <w:pPr>
-        <w:numPr>
-          <w:ilvl w:val="1"/>
+          <w:b/>
+        </w:rPr>
+      </w:pPr>
+      <w:r>
+        <w:rPr>
+          <w:rFonts w:ascii="Times New Roman" w:eastAsia="Times New Roman" w:hAnsi="Times New Roman" w:cs="Times New Roman"/>
+          <w:b/>
+        </w:rPr>
+        <w:t>Exceptions</w:t>
+      </w:r>
+    </w:p>
+    <w:p>
+      <w:pPr>
+        <w:numPr>
+          <w:ilvl w:val="2"/>
           <w:numId w:val="24"/>
         </w:numPr>
         <w:pBdr>
@@ -11207,13 +11173,13 @@
         <w:rPr>
           <w:rFonts w:ascii="Times New Roman" w:eastAsia="Times New Roman" w:hAnsi="Times New Roman" w:cs="Times New Roman"/>
         </w:rPr>
-        <w:t>Error Connecting to the database</w:t>
-      </w:r>
-    </w:p>
-    <w:p>
-      <w:pPr>
-        <w:numPr>
-          <w:ilvl w:val="1"/>
+        <w:t>No Internet Connection</w:t>
+      </w:r>
+    </w:p>
+    <w:p>
+      <w:pPr>
+        <w:numPr>
+          <w:ilvl w:val="2"/>
           <w:numId w:val="24"/>
         </w:numPr>
         <w:pBdr>
@@ -11233,7 +11199,1467 @@
         <w:rPr>
           <w:rFonts w:ascii="Times New Roman" w:eastAsia="Times New Roman" w:hAnsi="Times New Roman" w:cs="Times New Roman"/>
         </w:rPr>
+        <w:t>Error Connecting to the database</w:t>
+      </w:r>
+    </w:p>
+    <w:p>
+      <w:pPr>
+        <w:numPr>
+          <w:ilvl w:val="2"/>
+          <w:numId w:val="24"/>
+        </w:numPr>
+        <w:pBdr>
+          <w:top w:val="nil"/>
+          <w:left w:val="nil"/>
+          <w:bottom w:val="nil"/>
+          <w:right w:val="nil"/>
+          <w:between w:val="nil"/>
+        </w:pBdr>
+        <w:spacing w:line="276" w:lineRule="auto"/>
+        <w:contextualSpacing/>
+        <w:rPr>
+          <w:rFonts w:ascii="Times New Roman" w:eastAsia="Times New Roman" w:hAnsi="Times New Roman" w:cs="Times New Roman"/>
+        </w:rPr>
+      </w:pPr>
+      <w:r>
+        <w:rPr>
+          <w:rFonts w:ascii="Times New Roman" w:eastAsia="Times New Roman" w:hAnsi="Times New Roman" w:cs="Times New Roman"/>
+        </w:rPr>
         <w:t>Employee did not work that week</w:t>
+      </w:r>
+    </w:p>
+    <w:p>
+      <w:pPr>
+        <w:numPr>
+          <w:ilvl w:val="0"/>
+          <w:numId w:val="24"/>
+        </w:numPr>
+        <w:pBdr>
+          <w:top w:val="nil"/>
+          <w:left w:val="nil"/>
+          <w:bottom w:val="nil"/>
+          <w:right w:val="nil"/>
+          <w:between w:val="nil"/>
+        </w:pBdr>
+        <w:spacing w:line="276" w:lineRule="auto"/>
+        <w:contextualSpacing/>
+      </w:pPr>
+      <w:r>
+        <w:rPr>
+          <w:rFonts w:ascii="Times New Roman" w:eastAsia="Times New Roman" w:hAnsi="Times New Roman" w:cs="Times New Roman"/>
+          <w:b/>
+          <w:u w:val="single"/>
+        </w:rPr>
+        <w:t>Use Case-15</w:t>
+      </w:r>
+      <w:r>
+        <w:rPr>
+          <w:rFonts w:ascii="Times New Roman" w:eastAsia="Times New Roman" w:hAnsi="Times New Roman" w:cs="Times New Roman"/>
+          <w:b/>
+        </w:rPr>
+        <w:t xml:space="preserve"> An </w:t>
+      </w:r>
+      <w:r>
+        <w:rPr>
+          <w:rFonts w:ascii="Times New Roman" w:eastAsia="Times New Roman" w:hAnsi="Times New Roman" w:cs="Times New Roman"/>
+          <w:b/>
+        </w:rPr>
+        <w:t>customer</w:t>
+      </w:r>
+      <w:r>
+        <w:rPr>
+          <w:rFonts w:ascii="Times New Roman" w:eastAsia="Times New Roman" w:hAnsi="Times New Roman" w:cs="Times New Roman"/>
+          <w:b/>
+        </w:rPr>
+        <w:t xml:space="preserve"> can make a rink reservation</w:t>
+      </w:r>
+    </w:p>
+    <w:p>
+      <w:pPr>
+        <w:numPr>
+          <w:ilvl w:val="1"/>
+          <w:numId w:val="24"/>
+        </w:numPr>
+        <w:pBdr>
+          <w:top w:val="nil"/>
+          <w:left w:val="nil"/>
+          <w:bottom w:val="nil"/>
+          <w:right w:val="nil"/>
+          <w:between w:val="nil"/>
+        </w:pBdr>
+        <w:spacing w:line="276" w:lineRule="auto"/>
+        <w:contextualSpacing/>
+      </w:pPr>
+      <w:r>
+        <w:rPr>
+          <w:rFonts w:ascii="Times New Roman" w:eastAsia="Times New Roman" w:hAnsi="Times New Roman" w:cs="Times New Roman"/>
+          <w:b/>
+        </w:rPr>
+        <w:t>Related Requirements:</w:t>
+      </w:r>
+      <w:r>
+        <w:rPr>
+          <w:rFonts w:ascii="Times New Roman" w:eastAsia="Times New Roman" w:hAnsi="Times New Roman" w:cs="Times New Roman"/>
+        </w:rPr>
+        <w:t xml:space="preserve"> REQ5, REQ6, REQ9</w:t>
+      </w:r>
+      <w:r>
+        <w:rPr>
+          <w:rFonts w:ascii="Times New Roman" w:eastAsia="Times New Roman" w:hAnsi="Times New Roman" w:cs="Times New Roman"/>
+        </w:rPr>
+        <w:t>, REQ</w:t>
+      </w:r>
+      <w:r>
+        <w:rPr>
+          <w:rFonts w:ascii="Times New Roman" w:eastAsia="Times New Roman" w:hAnsi="Times New Roman" w:cs="Times New Roman"/>
+        </w:rPr>
+        <w:t>10</w:t>
+      </w:r>
+    </w:p>
+    <w:p>
+      <w:pPr>
+        <w:numPr>
+          <w:ilvl w:val="1"/>
+          <w:numId w:val="24"/>
+        </w:numPr>
+        <w:pBdr>
+          <w:top w:val="nil"/>
+          <w:left w:val="nil"/>
+          <w:bottom w:val="nil"/>
+          <w:right w:val="nil"/>
+          <w:between w:val="nil"/>
+        </w:pBdr>
+        <w:spacing w:line="276" w:lineRule="auto"/>
+        <w:contextualSpacing/>
+        <w:rPr>
+          <w:rFonts w:ascii="Times New Roman" w:eastAsia="Times New Roman" w:hAnsi="Times New Roman" w:cs="Times New Roman"/>
+        </w:rPr>
+      </w:pPr>
+      <w:r>
+        <w:rPr>
+          <w:rFonts w:ascii="Times New Roman" w:eastAsia="Times New Roman" w:hAnsi="Times New Roman" w:cs="Times New Roman"/>
+          <w:b/>
+        </w:rPr>
+        <w:t>Initiating Actor(s):</w:t>
+      </w:r>
+    </w:p>
+    <w:p>
+      <w:pPr>
+        <w:numPr>
+          <w:ilvl w:val="2"/>
+          <w:numId w:val="24"/>
+        </w:numPr>
+        <w:pBdr>
+          <w:top w:val="nil"/>
+          <w:left w:val="nil"/>
+          <w:bottom w:val="nil"/>
+          <w:right w:val="nil"/>
+          <w:between w:val="nil"/>
+        </w:pBdr>
+        <w:spacing w:line="276" w:lineRule="auto"/>
+        <w:contextualSpacing/>
+        <w:rPr>
+          <w:rFonts w:ascii="Times New Roman" w:eastAsia="Times New Roman" w:hAnsi="Times New Roman" w:cs="Times New Roman"/>
+        </w:rPr>
+      </w:pPr>
+      <w:r>
+        <w:rPr>
+          <w:rFonts w:ascii="Times New Roman" w:eastAsia="Times New Roman" w:hAnsi="Times New Roman" w:cs="Times New Roman"/>
+        </w:rPr>
+        <w:t>Customer</w:t>
+      </w:r>
+    </w:p>
+    <w:p>
+      <w:pPr>
+        <w:numPr>
+          <w:ilvl w:val="1"/>
+          <w:numId w:val="24"/>
+        </w:numPr>
+        <w:pBdr>
+          <w:top w:val="nil"/>
+          <w:left w:val="nil"/>
+          <w:bottom w:val="nil"/>
+          <w:right w:val="nil"/>
+          <w:between w:val="nil"/>
+        </w:pBdr>
+        <w:spacing w:line="276" w:lineRule="auto"/>
+        <w:contextualSpacing/>
+        <w:rPr>
+          <w:b/>
+        </w:rPr>
+      </w:pPr>
+      <w:r>
+        <w:rPr>
+          <w:rFonts w:ascii="Times New Roman" w:eastAsia="Times New Roman" w:hAnsi="Times New Roman" w:cs="Times New Roman"/>
+          <w:b/>
+        </w:rPr>
+        <w:t xml:space="preserve">Supporting Software(s): </w:t>
+      </w:r>
+    </w:p>
+    <w:p>
+      <w:pPr>
+        <w:numPr>
+          <w:ilvl w:val="2"/>
+          <w:numId w:val="24"/>
+        </w:numPr>
+        <w:pBdr>
+          <w:top w:val="nil"/>
+          <w:left w:val="nil"/>
+          <w:bottom w:val="nil"/>
+          <w:right w:val="nil"/>
+          <w:between w:val="nil"/>
+        </w:pBdr>
+        <w:spacing w:line="276" w:lineRule="auto"/>
+        <w:contextualSpacing/>
+        <w:rPr>
+          <w:b/>
+        </w:rPr>
+      </w:pPr>
+      <w:r>
+        <w:rPr>
+          <w:rFonts w:ascii="Times New Roman" w:eastAsia="Times New Roman" w:hAnsi="Times New Roman" w:cs="Times New Roman"/>
+        </w:rPr>
+        <w:t>MySQL</w:t>
+      </w:r>
+    </w:p>
+    <w:p>
+      <w:pPr>
+        <w:numPr>
+          <w:ilvl w:val="2"/>
+          <w:numId w:val="24"/>
+        </w:numPr>
+        <w:pBdr>
+          <w:top w:val="nil"/>
+          <w:left w:val="nil"/>
+          <w:bottom w:val="nil"/>
+          <w:right w:val="nil"/>
+          <w:between w:val="nil"/>
+        </w:pBdr>
+        <w:spacing w:line="276" w:lineRule="auto"/>
+        <w:contextualSpacing/>
+        <w:rPr>
+          <w:b/>
+        </w:rPr>
+      </w:pPr>
+      <w:r>
+        <w:rPr>
+          <w:rFonts w:ascii="Times New Roman" w:eastAsia="Times New Roman" w:hAnsi="Times New Roman" w:cs="Times New Roman"/>
+        </w:rPr>
+        <w:t>PHP</w:t>
+      </w:r>
+    </w:p>
+    <w:p>
+      <w:pPr>
+        <w:numPr>
+          <w:ilvl w:val="1"/>
+          <w:numId w:val="24"/>
+        </w:numPr>
+        <w:pBdr>
+          <w:top w:val="nil"/>
+          <w:left w:val="nil"/>
+          <w:bottom w:val="nil"/>
+          <w:right w:val="nil"/>
+          <w:between w:val="nil"/>
+        </w:pBdr>
+        <w:spacing w:line="276" w:lineRule="auto"/>
+        <w:contextualSpacing/>
+      </w:pPr>
+      <w:r>
+        <w:rPr>
+          <w:rFonts w:ascii="Times New Roman" w:eastAsia="Times New Roman" w:hAnsi="Times New Roman" w:cs="Times New Roman"/>
+          <w:b/>
+        </w:rPr>
+        <w:t>Actor’s Goal:</w:t>
+      </w:r>
+    </w:p>
+    <w:p>
+      <w:pPr>
+        <w:numPr>
+          <w:ilvl w:val="2"/>
+          <w:numId w:val="24"/>
+        </w:numPr>
+        <w:pBdr>
+          <w:top w:val="nil"/>
+          <w:left w:val="nil"/>
+          <w:bottom w:val="nil"/>
+          <w:right w:val="nil"/>
+          <w:between w:val="nil"/>
+        </w:pBdr>
+        <w:spacing w:line="276" w:lineRule="auto"/>
+        <w:contextualSpacing/>
+      </w:pPr>
+      <w:r>
+        <w:rPr>
+          <w:rFonts w:ascii="Times New Roman" w:eastAsia="Times New Roman" w:hAnsi="Times New Roman" w:cs="Times New Roman"/>
+        </w:rPr>
+        <w:t>A customer can select a time to reserve a rink</w:t>
+      </w:r>
+    </w:p>
+    <w:p>
+      <w:pPr>
+        <w:numPr>
+          <w:ilvl w:val="1"/>
+          <w:numId w:val="24"/>
+        </w:numPr>
+        <w:pBdr>
+          <w:top w:val="nil"/>
+          <w:left w:val="nil"/>
+          <w:bottom w:val="nil"/>
+          <w:right w:val="nil"/>
+          <w:between w:val="nil"/>
+        </w:pBdr>
+        <w:spacing w:line="276" w:lineRule="auto"/>
+        <w:contextualSpacing/>
+        <w:rPr>
+          <w:rFonts w:ascii="Times New Roman" w:eastAsia="Times New Roman" w:hAnsi="Times New Roman" w:cs="Times New Roman"/>
+          <w:b/>
+        </w:rPr>
+      </w:pPr>
+      <w:r>
+        <w:rPr>
+          <w:rFonts w:ascii="Times New Roman" w:eastAsia="Times New Roman" w:hAnsi="Times New Roman" w:cs="Times New Roman"/>
+          <w:b/>
+        </w:rPr>
+        <w:t>Preconditions:</w:t>
+      </w:r>
+    </w:p>
+    <w:p>
+      <w:pPr>
+        <w:numPr>
+          <w:ilvl w:val="2"/>
+          <w:numId w:val="24"/>
+        </w:numPr>
+        <w:pBdr>
+          <w:top w:val="nil"/>
+          <w:left w:val="nil"/>
+          <w:bottom w:val="nil"/>
+          <w:right w:val="nil"/>
+          <w:between w:val="nil"/>
+        </w:pBdr>
+        <w:spacing w:line="276" w:lineRule="auto"/>
+        <w:contextualSpacing/>
+        <w:rPr>
+          <w:rFonts w:ascii="Times New Roman" w:eastAsia="Times New Roman" w:hAnsi="Times New Roman" w:cs="Times New Roman"/>
+        </w:rPr>
+      </w:pPr>
+      <w:r>
+        <w:rPr>
+          <w:rFonts w:ascii="Times New Roman" w:eastAsia="Times New Roman" w:hAnsi="Times New Roman" w:cs="Times New Roman"/>
+        </w:rPr>
+        <w:t>The customer must be logged in</w:t>
+      </w:r>
+    </w:p>
+    <w:p>
+      <w:pPr>
+        <w:numPr>
+          <w:ilvl w:val="1"/>
+          <w:numId w:val="24"/>
+        </w:numPr>
+        <w:pBdr>
+          <w:top w:val="nil"/>
+          <w:left w:val="nil"/>
+          <w:bottom w:val="nil"/>
+          <w:right w:val="nil"/>
+          <w:between w:val="nil"/>
+        </w:pBdr>
+        <w:spacing w:line="276" w:lineRule="auto"/>
+        <w:contextualSpacing/>
+        <w:rPr>
+          <w:rFonts w:ascii="Times New Roman" w:eastAsia="Times New Roman" w:hAnsi="Times New Roman" w:cs="Times New Roman"/>
+        </w:rPr>
+      </w:pPr>
+      <w:proofErr w:type="spellStart"/>
+      <w:r>
+        <w:rPr>
+          <w:rFonts w:ascii="Times New Roman" w:eastAsia="Times New Roman" w:hAnsi="Times New Roman" w:cs="Times New Roman"/>
+          <w:b/>
+        </w:rPr>
+        <w:t>Postconditions</w:t>
+      </w:r>
+      <w:proofErr w:type="spellEnd"/>
+      <w:r>
+        <w:rPr>
+          <w:rFonts w:ascii="Times New Roman" w:eastAsia="Times New Roman" w:hAnsi="Times New Roman" w:cs="Times New Roman"/>
+          <w:b/>
+        </w:rPr>
+        <w:t>:</w:t>
+      </w:r>
+    </w:p>
+    <w:p>
+      <w:pPr>
+        <w:numPr>
+          <w:ilvl w:val="2"/>
+          <w:numId w:val="24"/>
+        </w:numPr>
+        <w:pBdr>
+          <w:top w:val="nil"/>
+          <w:left w:val="nil"/>
+          <w:bottom w:val="nil"/>
+          <w:right w:val="nil"/>
+          <w:between w:val="nil"/>
+        </w:pBdr>
+        <w:spacing w:line="276" w:lineRule="auto"/>
+        <w:contextualSpacing/>
+        <w:rPr>
+          <w:rFonts w:ascii="Times New Roman" w:eastAsia="Times New Roman" w:hAnsi="Times New Roman" w:cs="Times New Roman"/>
+        </w:rPr>
+      </w:pPr>
+      <w:r>
+        <w:rPr>
+          <w:rFonts w:ascii="Times New Roman" w:eastAsia="Times New Roman" w:hAnsi="Times New Roman" w:cs="Times New Roman"/>
+        </w:rPr>
+        <w:t>A customer can view their new reservation</w:t>
+      </w:r>
+    </w:p>
+    <w:p>
+      <w:pPr>
+        <w:numPr>
+          <w:ilvl w:val="1"/>
+          <w:numId w:val="24"/>
+        </w:numPr>
+        <w:pBdr>
+          <w:top w:val="nil"/>
+          <w:left w:val="nil"/>
+          <w:bottom w:val="nil"/>
+          <w:right w:val="nil"/>
+          <w:between w:val="nil"/>
+        </w:pBdr>
+        <w:spacing w:line="276" w:lineRule="auto"/>
+        <w:contextualSpacing/>
+        <w:rPr>
+          <w:rFonts w:ascii="Times New Roman" w:eastAsia="Times New Roman" w:hAnsi="Times New Roman" w:cs="Times New Roman"/>
+          <w:b/>
+        </w:rPr>
+      </w:pPr>
+      <w:r>
+        <w:rPr>
+          <w:rFonts w:ascii="Times New Roman" w:eastAsia="Times New Roman" w:hAnsi="Times New Roman" w:cs="Times New Roman"/>
+          <w:b/>
+        </w:rPr>
+        <w:t>Flow of Events for Main Success Scenario:</w:t>
+      </w:r>
+    </w:p>
+    <w:p>
+      <w:pPr>
+        <w:numPr>
+          <w:ilvl w:val="1"/>
+          <w:numId w:val="21"/>
+        </w:numPr>
+        <w:pBdr>
+          <w:top w:val="nil"/>
+          <w:left w:val="nil"/>
+          <w:bottom w:val="nil"/>
+          <w:right w:val="nil"/>
+          <w:between w:val="nil"/>
+        </w:pBdr>
+        <w:spacing w:line="276" w:lineRule="auto"/>
+        <w:contextualSpacing/>
+        <w:rPr>
+          <w:rFonts w:ascii="Times New Roman" w:eastAsia="Times New Roman" w:hAnsi="Times New Roman" w:cs="Times New Roman"/>
+        </w:rPr>
+      </w:pPr>
+      <w:r>
+        <w:rPr>
+          <w:rFonts w:ascii="Times New Roman" w:eastAsia="Times New Roman" w:hAnsi="Times New Roman" w:cs="Times New Roman"/>
+        </w:rPr>
+        <w:t xml:space="preserve"> </w:t>
+      </w:r>
+      <w:r>
+        <w:rPr>
+          <w:rFonts w:ascii="Times New Roman" w:eastAsia="Times New Roman" w:hAnsi="Times New Roman" w:cs="Times New Roman"/>
+        </w:rPr>
+        <w:t>The customer will sign into their account</w:t>
+      </w:r>
+    </w:p>
+    <w:p>
+      <w:pPr>
+        <w:numPr>
+          <w:ilvl w:val="1"/>
+          <w:numId w:val="21"/>
+        </w:numPr>
+        <w:pBdr>
+          <w:top w:val="nil"/>
+          <w:left w:val="nil"/>
+          <w:bottom w:val="nil"/>
+          <w:right w:val="nil"/>
+          <w:between w:val="nil"/>
+        </w:pBdr>
+        <w:spacing w:line="276" w:lineRule="auto"/>
+        <w:contextualSpacing/>
+        <w:rPr>
+          <w:rFonts w:ascii="Times New Roman" w:eastAsia="Times New Roman" w:hAnsi="Times New Roman" w:cs="Times New Roman"/>
+        </w:rPr>
+      </w:pPr>
+      <w:r>
+        <w:rPr>
+          <w:rFonts w:ascii="Times New Roman" w:eastAsia="Times New Roman" w:hAnsi="Times New Roman" w:cs="Times New Roman"/>
+        </w:rPr>
+        <w:t>The customer will go to the “schedule page</w:t>
+      </w:r>
+    </w:p>
+    <w:p>
+      <w:pPr>
+        <w:numPr>
+          <w:ilvl w:val="1"/>
+          <w:numId w:val="21"/>
+        </w:numPr>
+        <w:pBdr>
+          <w:top w:val="nil"/>
+          <w:left w:val="nil"/>
+          <w:bottom w:val="nil"/>
+          <w:right w:val="nil"/>
+          <w:between w:val="nil"/>
+        </w:pBdr>
+        <w:spacing w:line="276" w:lineRule="auto"/>
+        <w:contextualSpacing/>
+        <w:rPr>
+          <w:rFonts w:ascii="Times New Roman" w:eastAsia="Times New Roman" w:hAnsi="Times New Roman" w:cs="Times New Roman"/>
+        </w:rPr>
+      </w:pPr>
+      <w:r>
+        <w:rPr>
+          <w:rFonts w:ascii="Times New Roman" w:eastAsia="Times New Roman" w:hAnsi="Times New Roman" w:cs="Times New Roman"/>
+        </w:rPr>
+        <w:t xml:space="preserve">The customer will select the time that they want under the rink that they prefer </w:t>
+      </w:r>
+    </w:p>
+    <w:p>
+      <w:pPr>
+        <w:numPr>
+          <w:ilvl w:val="1"/>
+          <w:numId w:val="21"/>
+        </w:numPr>
+        <w:pBdr>
+          <w:top w:val="nil"/>
+          <w:left w:val="nil"/>
+          <w:bottom w:val="nil"/>
+          <w:right w:val="nil"/>
+          <w:between w:val="nil"/>
+        </w:pBdr>
+        <w:spacing w:line="276" w:lineRule="auto"/>
+        <w:contextualSpacing/>
+        <w:rPr>
+          <w:rFonts w:ascii="Times New Roman" w:eastAsia="Times New Roman" w:hAnsi="Times New Roman" w:cs="Times New Roman"/>
+        </w:rPr>
+      </w:pPr>
+      <w:r>
+        <w:rPr>
+          <w:rFonts w:ascii="Times New Roman" w:eastAsia="Times New Roman" w:hAnsi="Times New Roman" w:cs="Times New Roman"/>
+        </w:rPr>
+        <w:t xml:space="preserve">The customer will click the “reserve” button </w:t>
+      </w:r>
+      <w:r>
+        <w:rPr>
+          <w:rFonts w:ascii="Times New Roman" w:eastAsia="Times New Roman" w:hAnsi="Times New Roman" w:cs="Times New Roman"/>
+          <w:b/>
+        </w:rPr>
+        <w:t>(Trigger Action)</w:t>
+      </w:r>
+    </w:p>
+    <w:p>
+      <w:pPr>
+        <w:numPr>
+          <w:ilvl w:val="1"/>
+          <w:numId w:val="21"/>
+        </w:numPr>
+        <w:pBdr>
+          <w:top w:val="nil"/>
+          <w:left w:val="nil"/>
+          <w:bottom w:val="nil"/>
+          <w:right w:val="nil"/>
+          <w:between w:val="nil"/>
+        </w:pBdr>
+        <w:spacing w:line="276" w:lineRule="auto"/>
+        <w:contextualSpacing/>
+        <w:rPr>
+          <w:rFonts w:ascii="Times New Roman" w:eastAsia="Times New Roman" w:hAnsi="Times New Roman" w:cs="Times New Roman"/>
+        </w:rPr>
+      </w:pPr>
+      <w:r>
+        <w:rPr>
+          <w:rFonts w:ascii="Times New Roman" w:eastAsia="Times New Roman" w:hAnsi="Times New Roman" w:cs="Times New Roman"/>
+        </w:rPr>
+        <w:t>The reservation will appear within the customer’s account</w:t>
+      </w:r>
+    </w:p>
+    <w:p>
+      <w:pPr>
+        <w:numPr>
+          <w:ilvl w:val="1"/>
+          <w:numId w:val="24"/>
+        </w:numPr>
+        <w:pBdr>
+          <w:top w:val="nil"/>
+          <w:left w:val="nil"/>
+          <w:bottom w:val="nil"/>
+          <w:right w:val="nil"/>
+          <w:between w:val="nil"/>
+        </w:pBdr>
+        <w:spacing w:line="276" w:lineRule="auto"/>
+        <w:contextualSpacing/>
+        <w:rPr>
+          <w:rFonts w:ascii="Times New Roman" w:eastAsia="Times New Roman" w:hAnsi="Times New Roman" w:cs="Times New Roman"/>
+          <w:b/>
+        </w:rPr>
+      </w:pPr>
+      <w:r>
+        <w:rPr>
+          <w:rFonts w:ascii="Times New Roman" w:eastAsia="Times New Roman" w:hAnsi="Times New Roman" w:cs="Times New Roman"/>
+          <w:b/>
+        </w:rPr>
+        <w:t>Exceptions</w:t>
+      </w:r>
+    </w:p>
+    <w:p>
+      <w:pPr>
+        <w:numPr>
+          <w:ilvl w:val="2"/>
+          <w:numId w:val="24"/>
+        </w:numPr>
+        <w:pBdr>
+          <w:top w:val="nil"/>
+          <w:left w:val="nil"/>
+          <w:bottom w:val="nil"/>
+          <w:right w:val="nil"/>
+          <w:between w:val="nil"/>
+        </w:pBdr>
+        <w:spacing w:line="276" w:lineRule="auto"/>
+        <w:contextualSpacing/>
+        <w:rPr>
+          <w:rFonts w:ascii="Times New Roman" w:eastAsia="Times New Roman" w:hAnsi="Times New Roman" w:cs="Times New Roman"/>
+        </w:rPr>
+      </w:pPr>
+      <w:r>
+        <w:rPr>
+          <w:rFonts w:ascii="Times New Roman" w:eastAsia="Times New Roman" w:hAnsi="Times New Roman" w:cs="Times New Roman"/>
+        </w:rPr>
+        <w:t>No Internet Connection</w:t>
+      </w:r>
+    </w:p>
+    <w:p>
+      <w:pPr>
+        <w:numPr>
+          <w:ilvl w:val="2"/>
+          <w:numId w:val="24"/>
+        </w:numPr>
+        <w:pBdr>
+          <w:top w:val="nil"/>
+          <w:left w:val="nil"/>
+          <w:bottom w:val="nil"/>
+          <w:right w:val="nil"/>
+          <w:between w:val="nil"/>
+        </w:pBdr>
+        <w:spacing w:line="276" w:lineRule="auto"/>
+        <w:contextualSpacing/>
+        <w:rPr>
+          <w:rFonts w:ascii="Times New Roman" w:eastAsia="Times New Roman" w:hAnsi="Times New Roman" w:cs="Times New Roman"/>
+        </w:rPr>
+      </w:pPr>
+      <w:r>
+        <w:rPr>
+          <w:rFonts w:ascii="Times New Roman" w:eastAsia="Times New Roman" w:hAnsi="Times New Roman" w:cs="Times New Roman"/>
+        </w:rPr>
+        <w:t>Error Connecting to the database</w:t>
+      </w:r>
+    </w:p>
+    <w:p>
+      <w:pPr>
+        <w:numPr>
+          <w:ilvl w:val="2"/>
+          <w:numId w:val="24"/>
+        </w:numPr>
+        <w:pBdr>
+          <w:top w:val="nil"/>
+          <w:left w:val="nil"/>
+          <w:bottom w:val="nil"/>
+          <w:right w:val="nil"/>
+          <w:between w:val="nil"/>
+        </w:pBdr>
+        <w:spacing w:line="276" w:lineRule="auto"/>
+        <w:contextualSpacing/>
+        <w:rPr>
+          <w:rFonts w:ascii="Times New Roman" w:eastAsia="Times New Roman" w:hAnsi="Times New Roman" w:cs="Times New Roman"/>
+        </w:rPr>
+      </w:pPr>
+      <w:r>
+        <w:rPr>
+          <w:rFonts w:ascii="Times New Roman" w:eastAsia="Times New Roman" w:hAnsi="Times New Roman" w:cs="Times New Roman"/>
+        </w:rPr>
+        <w:t>Customer tries to reserve a time that is already reserved by another customer</w:t>
+      </w:r>
+    </w:p>
+    <w:p>
+      <w:pPr>
+        <w:numPr>
+          <w:ilvl w:val="0"/>
+          <w:numId w:val="24"/>
+        </w:numPr>
+        <w:pBdr>
+          <w:top w:val="nil"/>
+          <w:left w:val="nil"/>
+          <w:bottom w:val="nil"/>
+          <w:right w:val="nil"/>
+          <w:between w:val="nil"/>
+        </w:pBdr>
+        <w:spacing w:line="276" w:lineRule="auto"/>
+        <w:contextualSpacing/>
+      </w:pPr>
+      <w:r>
+        <w:rPr>
+          <w:rFonts w:ascii="Times New Roman" w:eastAsia="Times New Roman" w:hAnsi="Times New Roman" w:cs="Times New Roman"/>
+          <w:b/>
+          <w:u w:val="single"/>
+        </w:rPr>
+        <w:t>Use Case-</w:t>
+      </w:r>
+      <w:r>
+        <w:rPr>
+          <w:rFonts w:ascii="Times New Roman" w:eastAsia="Times New Roman" w:hAnsi="Times New Roman" w:cs="Times New Roman"/>
+          <w:b/>
+          <w:u w:val="single"/>
+        </w:rPr>
+        <w:t>16</w:t>
+      </w:r>
+      <w:r>
+        <w:rPr>
+          <w:rFonts w:ascii="Times New Roman" w:eastAsia="Times New Roman" w:hAnsi="Times New Roman" w:cs="Times New Roman"/>
+          <w:b/>
+        </w:rPr>
+        <w:t xml:space="preserve"> </w:t>
+      </w:r>
+      <w:bookmarkStart w:id="0" w:name="_GoBack"/>
+      <w:r>
+        <w:rPr>
+          <w:rFonts w:ascii="Times New Roman" w:eastAsia="Times New Roman" w:hAnsi="Times New Roman" w:cs="Times New Roman"/>
+          <w:b/>
+        </w:rPr>
+        <w:t xml:space="preserve">The main page will display </w:t>
+      </w:r>
+      <w:r>
+        <w:rPr>
+          <w:rFonts w:ascii="Times New Roman" w:eastAsia="Times New Roman" w:hAnsi="Times New Roman" w:cs="Times New Roman"/>
+          <w:b/>
+        </w:rPr>
+        <w:t>current day rink reservations</w:t>
+      </w:r>
+      <w:bookmarkEnd w:id="0"/>
+    </w:p>
+    <w:p>
+      <w:pPr>
+        <w:numPr>
+          <w:ilvl w:val="1"/>
+          <w:numId w:val="24"/>
+        </w:numPr>
+        <w:pBdr>
+          <w:top w:val="nil"/>
+          <w:left w:val="nil"/>
+          <w:bottom w:val="nil"/>
+          <w:right w:val="nil"/>
+          <w:between w:val="nil"/>
+        </w:pBdr>
+        <w:spacing w:line="276" w:lineRule="auto"/>
+        <w:contextualSpacing/>
+      </w:pPr>
+      <w:r>
+        <w:rPr>
+          <w:rFonts w:ascii="Times New Roman" w:eastAsia="Times New Roman" w:hAnsi="Times New Roman" w:cs="Times New Roman"/>
+          <w:b/>
+        </w:rPr>
+        <w:t>Related Requirements:</w:t>
+      </w:r>
+      <w:r>
+        <w:rPr>
+          <w:rFonts w:ascii="Times New Roman" w:eastAsia="Times New Roman" w:hAnsi="Times New Roman" w:cs="Times New Roman"/>
+        </w:rPr>
+        <w:t xml:space="preserve"> REQ5, REQ6</w:t>
+      </w:r>
+    </w:p>
+    <w:p>
+      <w:pPr>
+        <w:numPr>
+          <w:ilvl w:val="1"/>
+          <w:numId w:val="24"/>
+        </w:numPr>
+        <w:pBdr>
+          <w:top w:val="nil"/>
+          <w:left w:val="nil"/>
+          <w:bottom w:val="nil"/>
+          <w:right w:val="nil"/>
+          <w:between w:val="nil"/>
+        </w:pBdr>
+        <w:spacing w:line="276" w:lineRule="auto"/>
+        <w:contextualSpacing/>
+        <w:rPr>
+          <w:rFonts w:ascii="Times New Roman" w:eastAsia="Times New Roman" w:hAnsi="Times New Roman" w:cs="Times New Roman"/>
+        </w:rPr>
+      </w:pPr>
+      <w:r>
+        <w:rPr>
+          <w:rFonts w:ascii="Times New Roman" w:eastAsia="Times New Roman" w:hAnsi="Times New Roman" w:cs="Times New Roman"/>
+          <w:b/>
+        </w:rPr>
+        <w:t>Initiating Actor(s):</w:t>
+      </w:r>
+    </w:p>
+    <w:p>
+      <w:pPr>
+        <w:numPr>
+          <w:ilvl w:val="2"/>
+          <w:numId w:val="24"/>
+        </w:numPr>
+        <w:pBdr>
+          <w:top w:val="nil"/>
+          <w:left w:val="nil"/>
+          <w:bottom w:val="nil"/>
+          <w:right w:val="nil"/>
+          <w:between w:val="nil"/>
+        </w:pBdr>
+        <w:spacing w:line="276" w:lineRule="auto"/>
+        <w:contextualSpacing/>
+        <w:rPr>
+          <w:rFonts w:ascii="Times New Roman" w:eastAsia="Times New Roman" w:hAnsi="Times New Roman" w:cs="Times New Roman"/>
+        </w:rPr>
+      </w:pPr>
+      <w:r>
+        <w:rPr>
+          <w:rFonts w:ascii="Times New Roman" w:eastAsia="Times New Roman" w:hAnsi="Times New Roman" w:cs="Times New Roman"/>
+        </w:rPr>
+        <w:t>Customer</w:t>
+      </w:r>
+    </w:p>
+    <w:p>
+      <w:pPr>
+        <w:numPr>
+          <w:ilvl w:val="1"/>
+          <w:numId w:val="24"/>
+        </w:numPr>
+        <w:pBdr>
+          <w:top w:val="nil"/>
+          <w:left w:val="nil"/>
+          <w:bottom w:val="nil"/>
+          <w:right w:val="nil"/>
+          <w:between w:val="nil"/>
+        </w:pBdr>
+        <w:spacing w:line="276" w:lineRule="auto"/>
+        <w:contextualSpacing/>
+        <w:rPr>
+          <w:b/>
+        </w:rPr>
+      </w:pPr>
+      <w:r>
+        <w:rPr>
+          <w:rFonts w:ascii="Times New Roman" w:eastAsia="Times New Roman" w:hAnsi="Times New Roman" w:cs="Times New Roman"/>
+          <w:b/>
+        </w:rPr>
+        <w:t xml:space="preserve">Supporting Software(s): </w:t>
+      </w:r>
+    </w:p>
+    <w:p>
+      <w:pPr>
+        <w:numPr>
+          <w:ilvl w:val="2"/>
+          <w:numId w:val="24"/>
+        </w:numPr>
+        <w:pBdr>
+          <w:top w:val="nil"/>
+          <w:left w:val="nil"/>
+          <w:bottom w:val="nil"/>
+          <w:right w:val="nil"/>
+          <w:between w:val="nil"/>
+        </w:pBdr>
+        <w:spacing w:line="276" w:lineRule="auto"/>
+        <w:contextualSpacing/>
+        <w:rPr>
+          <w:b/>
+        </w:rPr>
+      </w:pPr>
+      <w:r>
+        <w:rPr>
+          <w:rFonts w:ascii="Times New Roman" w:eastAsia="Times New Roman" w:hAnsi="Times New Roman" w:cs="Times New Roman"/>
+        </w:rPr>
+        <w:t>MySQL</w:t>
+      </w:r>
+    </w:p>
+    <w:p>
+      <w:pPr>
+        <w:numPr>
+          <w:ilvl w:val="2"/>
+          <w:numId w:val="24"/>
+        </w:numPr>
+        <w:pBdr>
+          <w:top w:val="nil"/>
+          <w:left w:val="nil"/>
+          <w:bottom w:val="nil"/>
+          <w:right w:val="nil"/>
+          <w:between w:val="nil"/>
+        </w:pBdr>
+        <w:spacing w:line="276" w:lineRule="auto"/>
+        <w:contextualSpacing/>
+        <w:rPr>
+          <w:b/>
+        </w:rPr>
+      </w:pPr>
+      <w:r>
+        <w:rPr>
+          <w:rFonts w:ascii="Times New Roman" w:eastAsia="Times New Roman" w:hAnsi="Times New Roman" w:cs="Times New Roman"/>
+        </w:rPr>
+        <w:lastRenderedPageBreak/>
+        <w:t>PHP</w:t>
+      </w:r>
+    </w:p>
+    <w:p>
+      <w:pPr>
+        <w:numPr>
+          <w:ilvl w:val="1"/>
+          <w:numId w:val="24"/>
+        </w:numPr>
+        <w:pBdr>
+          <w:top w:val="nil"/>
+          <w:left w:val="nil"/>
+          <w:bottom w:val="nil"/>
+          <w:right w:val="nil"/>
+          <w:between w:val="nil"/>
+        </w:pBdr>
+        <w:spacing w:line="276" w:lineRule="auto"/>
+        <w:contextualSpacing/>
+      </w:pPr>
+      <w:r>
+        <w:rPr>
+          <w:rFonts w:ascii="Times New Roman" w:eastAsia="Times New Roman" w:hAnsi="Times New Roman" w:cs="Times New Roman"/>
+          <w:b/>
+        </w:rPr>
+        <w:t>Actor’s Goal:</w:t>
+      </w:r>
+    </w:p>
+    <w:p>
+      <w:pPr>
+        <w:numPr>
+          <w:ilvl w:val="2"/>
+          <w:numId w:val="24"/>
+        </w:numPr>
+        <w:pBdr>
+          <w:top w:val="nil"/>
+          <w:left w:val="nil"/>
+          <w:bottom w:val="nil"/>
+          <w:right w:val="nil"/>
+          <w:between w:val="nil"/>
+        </w:pBdr>
+        <w:spacing w:line="276" w:lineRule="auto"/>
+        <w:contextualSpacing/>
+      </w:pPr>
+      <w:r>
+        <w:rPr>
+          <w:rFonts w:ascii="Times New Roman" w:eastAsia="Times New Roman" w:hAnsi="Times New Roman" w:cs="Times New Roman"/>
+        </w:rPr>
+        <w:t xml:space="preserve">View current day rink events to know quickly if one is available or remind themselves what rink their event is </w:t>
+      </w:r>
+      <w:proofErr w:type="gramStart"/>
+      <w:r>
+        <w:rPr>
+          <w:rFonts w:ascii="Times New Roman" w:eastAsia="Times New Roman" w:hAnsi="Times New Roman" w:cs="Times New Roman"/>
+        </w:rPr>
+        <w:t>on</w:t>
+      </w:r>
+      <w:proofErr w:type="gramEnd"/>
+      <w:r>
+        <w:rPr>
+          <w:rFonts w:ascii="Times New Roman" w:eastAsia="Times New Roman" w:hAnsi="Times New Roman" w:cs="Times New Roman"/>
+        </w:rPr>
+        <w:t>.</w:t>
+      </w:r>
+    </w:p>
+    <w:p>
+      <w:pPr>
+        <w:numPr>
+          <w:ilvl w:val="1"/>
+          <w:numId w:val="24"/>
+        </w:numPr>
+        <w:pBdr>
+          <w:top w:val="nil"/>
+          <w:left w:val="nil"/>
+          <w:bottom w:val="nil"/>
+          <w:right w:val="nil"/>
+          <w:between w:val="nil"/>
+        </w:pBdr>
+        <w:spacing w:line="276" w:lineRule="auto"/>
+        <w:contextualSpacing/>
+        <w:rPr>
+          <w:rFonts w:ascii="Times New Roman" w:eastAsia="Times New Roman" w:hAnsi="Times New Roman" w:cs="Times New Roman"/>
+          <w:b/>
+        </w:rPr>
+      </w:pPr>
+      <w:r>
+        <w:rPr>
+          <w:rFonts w:ascii="Times New Roman" w:eastAsia="Times New Roman" w:hAnsi="Times New Roman" w:cs="Times New Roman"/>
+          <w:b/>
+        </w:rPr>
+        <w:t>Preconditions:</w:t>
+      </w:r>
+    </w:p>
+    <w:p>
+      <w:pPr>
+        <w:numPr>
+          <w:ilvl w:val="2"/>
+          <w:numId w:val="24"/>
+        </w:numPr>
+        <w:pBdr>
+          <w:top w:val="nil"/>
+          <w:left w:val="nil"/>
+          <w:bottom w:val="nil"/>
+          <w:right w:val="nil"/>
+          <w:between w:val="nil"/>
+        </w:pBdr>
+        <w:spacing w:line="276" w:lineRule="auto"/>
+        <w:contextualSpacing/>
+        <w:rPr>
+          <w:rFonts w:ascii="Times New Roman" w:eastAsia="Times New Roman" w:hAnsi="Times New Roman" w:cs="Times New Roman"/>
+        </w:rPr>
+      </w:pPr>
+      <w:r>
+        <w:rPr>
+          <w:rFonts w:ascii="Times New Roman" w:eastAsia="Times New Roman" w:hAnsi="Times New Roman" w:cs="Times New Roman"/>
+        </w:rPr>
+        <w:t xml:space="preserve">The customer </w:t>
+      </w:r>
+      <w:r>
+        <w:rPr>
+          <w:rFonts w:ascii="Times New Roman" w:eastAsia="Times New Roman" w:hAnsi="Times New Roman" w:cs="Times New Roman"/>
+        </w:rPr>
+        <w:t>is on our site</w:t>
+      </w:r>
+    </w:p>
+    <w:p>
+      <w:pPr>
+        <w:numPr>
+          <w:ilvl w:val="1"/>
+          <w:numId w:val="24"/>
+        </w:numPr>
+        <w:pBdr>
+          <w:top w:val="nil"/>
+          <w:left w:val="nil"/>
+          <w:bottom w:val="nil"/>
+          <w:right w:val="nil"/>
+          <w:between w:val="nil"/>
+        </w:pBdr>
+        <w:spacing w:line="276" w:lineRule="auto"/>
+        <w:contextualSpacing/>
+        <w:rPr>
+          <w:rFonts w:ascii="Times New Roman" w:eastAsia="Times New Roman" w:hAnsi="Times New Roman" w:cs="Times New Roman"/>
+        </w:rPr>
+      </w:pPr>
+      <w:proofErr w:type="spellStart"/>
+      <w:r>
+        <w:rPr>
+          <w:rFonts w:ascii="Times New Roman" w:eastAsia="Times New Roman" w:hAnsi="Times New Roman" w:cs="Times New Roman"/>
+          <w:b/>
+        </w:rPr>
+        <w:t>Postconditions</w:t>
+      </w:r>
+      <w:proofErr w:type="spellEnd"/>
+      <w:r>
+        <w:rPr>
+          <w:rFonts w:ascii="Times New Roman" w:eastAsia="Times New Roman" w:hAnsi="Times New Roman" w:cs="Times New Roman"/>
+          <w:b/>
+        </w:rPr>
+        <w:t>:</w:t>
+      </w:r>
+    </w:p>
+    <w:p>
+      <w:pPr>
+        <w:numPr>
+          <w:ilvl w:val="2"/>
+          <w:numId w:val="24"/>
+        </w:numPr>
+        <w:pBdr>
+          <w:top w:val="nil"/>
+          <w:left w:val="nil"/>
+          <w:bottom w:val="nil"/>
+          <w:right w:val="nil"/>
+          <w:between w:val="nil"/>
+        </w:pBdr>
+        <w:spacing w:line="276" w:lineRule="auto"/>
+        <w:contextualSpacing/>
+        <w:rPr>
+          <w:rFonts w:ascii="Times New Roman" w:eastAsia="Times New Roman" w:hAnsi="Times New Roman" w:cs="Times New Roman"/>
+        </w:rPr>
+      </w:pPr>
+      <w:r>
+        <w:rPr>
+          <w:rFonts w:ascii="Times New Roman" w:eastAsia="Times New Roman" w:hAnsi="Times New Roman" w:cs="Times New Roman"/>
+        </w:rPr>
+        <w:t>A customer can view t</w:t>
+      </w:r>
+      <w:r>
+        <w:rPr>
+          <w:rFonts w:ascii="Times New Roman" w:eastAsia="Times New Roman" w:hAnsi="Times New Roman" w:cs="Times New Roman"/>
+        </w:rPr>
+        <w:t>he day’s events</w:t>
+      </w:r>
+    </w:p>
+    <w:p>
+      <w:pPr>
+        <w:numPr>
+          <w:ilvl w:val="1"/>
+          <w:numId w:val="24"/>
+        </w:numPr>
+        <w:pBdr>
+          <w:top w:val="nil"/>
+          <w:left w:val="nil"/>
+          <w:bottom w:val="nil"/>
+          <w:right w:val="nil"/>
+          <w:between w:val="nil"/>
+        </w:pBdr>
+        <w:spacing w:line="276" w:lineRule="auto"/>
+        <w:contextualSpacing/>
+        <w:rPr>
+          <w:rFonts w:ascii="Times New Roman" w:eastAsia="Times New Roman" w:hAnsi="Times New Roman" w:cs="Times New Roman"/>
+          <w:b/>
+        </w:rPr>
+      </w:pPr>
+      <w:r>
+        <w:rPr>
+          <w:rFonts w:ascii="Times New Roman" w:eastAsia="Times New Roman" w:hAnsi="Times New Roman" w:cs="Times New Roman"/>
+          <w:b/>
+        </w:rPr>
+        <w:t>Flow of Events for Main Success Scenario:</w:t>
+      </w:r>
+    </w:p>
+    <w:p>
+      <w:pPr>
+        <w:numPr>
+          <w:ilvl w:val="1"/>
+          <w:numId w:val="21"/>
+        </w:numPr>
+        <w:pBdr>
+          <w:top w:val="nil"/>
+          <w:left w:val="nil"/>
+          <w:bottom w:val="nil"/>
+          <w:right w:val="nil"/>
+          <w:between w:val="nil"/>
+        </w:pBdr>
+        <w:spacing w:line="276" w:lineRule="auto"/>
+        <w:contextualSpacing/>
+        <w:rPr>
+          <w:rFonts w:ascii="Times New Roman" w:eastAsia="Times New Roman" w:hAnsi="Times New Roman" w:cs="Times New Roman"/>
+        </w:rPr>
+      </w:pPr>
+      <w:r>
+        <w:rPr>
+          <w:rFonts w:ascii="Times New Roman" w:eastAsia="Times New Roman" w:hAnsi="Times New Roman" w:cs="Times New Roman"/>
+        </w:rPr>
+        <w:t xml:space="preserve"> The customer will </w:t>
+      </w:r>
+      <w:r>
+        <w:rPr>
+          <w:rFonts w:ascii="Times New Roman" w:eastAsia="Times New Roman" w:hAnsi="Times New Roman" w:cs="Times New Roman"/>
+        </w:rPr>
+        <w:t xml:space="preserve">navigate to our </w:t>
+      </w:r>
+      <w:r>
+        <w:rPr>
+          <w:rFonts w:ascii="Times New Roman" w:eastAsia="Times New Roman" w:hAnsi="Times New Roman" w:cs="Times New Roman"/>
+        </w:rPr>
+        <w:t xml:space="preserve">main </w:t>
+      </w:r>
+      <w:r>
+        <w:rPr>
+          <w:rFonts w:ascii="Times New Roman" w:eastAsia="Times New Roman" w:hAnsi="Times New Roman" w:cs="Times New Roman"/>
+        </w:rPr>
+        <w:t>page</w:t>
+      </w:r>
+    </w:p>
+    <w:p>
+      <w:pPr>
+        <w:numPr>
+          <w:ilvl w:val="1"/>
+          <w:numId w:val="21"/>
+        </w:numPr>
+        <w:pBdr>
+          <w:top w:val="nil"/>
+          <w:left w:val="nil"/>
+          <w:bottom w:val="nil"/>
+          <w:right w:val="nil"/>
+          <w:between w:val="nil"/>
+        </w:pBdr>
+        <w:spacing w:line="276" w:lineRule="auto"/>
+        <w:contextualSpacing/>
+        <w:rPr>
+          <w:rFonts w:ascii="Times New Roman" w:eastAsia="Times New Roman" w:hAnsi="Times New Roman" w:cs="Times New Roman"/>
+        </w:rPr>
+      </w:pPr>
+      <w:r>
+        <w:rPr>
+          <w:rFonts w:ascii="Times New Roman" w:eastAsia="Times New Roman" w:hAnsi="Times New Roman" w:cs="Times New Roman"/>
+        </w:rPr>
+        <w:t>The system will generate cards in the carousel of rink events showing reservation title, time, and rink</w:t>
+      </w:r>
+    </w:p>
+    <w:p>
+      <w:pPr>
+        <w:numPr>
+          <w:ilvl w:val="1"/>
+          <w:numId w:val="24"/>
+        </w:numPr>
+        <w:pBdr>
+          <w:top w:val="nil"/>
+          <w:left w:val="nil"/>
+          <w:bottom w:val="nil"/>
+          <w:right w:val="nil"/>
+          <w:between w:val="nil"/>
+        </w:pBdr>
+        <w:spacing w:line="276" w:lineRule="auto"/>
+        <w:contextualSpacing/>
+        <w:rPr>
+          <w:rFonts w:ascii="Times New Roman" w:eastAsia="Times New Roman" w:hAnsi="Times New Roman" w:cs="Times New Roman"/>
+          <w:b/>
+        </w:rPr>
+      </w:pPr>
+      <w:r>
+        <w:rPr>
+          <w:rFonts w:ascii="Times New Roman" w:eastAsia="Times New Roman" w:hAnsi="Times New Roman" w:cs="Times New Roman"/>
+        </w:rPr>
+        <w:t xml:space="preserve"> </w:t>
+      </w:r>
+      <w:r>
+        <w:rPr>
+          <w:rFonts w:ascii="Times New Roman" w:eastAsia="Times New Roman" w:hAnsi="Times New Roman" w:cs="Times New Roman"/>
+          <w:b/>
+        </w:rPr>
+        <w:t>Alternative</w:t>
+      </w:r>
+      <w:r>
+        <w:rPr>
+          <w:rFonts w:ascii="Times New Roman" w:eastAsia="Times New Roman" w:hAnsi="Times New Roman" w:cs="Times New Roman"/>
+        </w:rPr>
+        <w:t xml:space="preserve"> </w:t>
+      </w:r>
+      <w:r>
+        <w:rPr>
+          <w:rFonts w:ascii="Times New Roman" w:eastAsia="Times New Roman" w:hAnsi="Times New Roman" w:cs="Times New Roman"/>
+          <w:b/>
+        </w:rPr>
+        <w:t>f</w:t>
+      </w:r>
+      <w:r>
+        <w:rPr>
+          <w:rFonts w:ascii="Times New Roman" w:eastAsia="Times New Roman" w:hAnsi="Times New Roman" w:cs="Times New Roman"/>
+          <w:b/>
+        </w:rPr>
+        <w:t>low of Events for Main Success Scenario:</w:t>
+      </w:r>
+    </w:p>
+    <w:p>
+      <w:pPr>
+        <w:numPr>
+          <w:ilvl w:val="1"/>
+          <w:numId w:val="21"/>
+        </w:numPr>
+        <w:pBdr>
+          <w:top w:val="nil"/>
+          <w:left w:val="nil"/>
+          <w:bottom w:val="nil"/>
+          <w:right w:val="nil"/>
+          <w:between w:val="nil"/>
+        </w:pBdr>
+        <w:spacing w:line="276" w:lineRule="auto"/>
+        <w:contextualSpacing/>
+        <w:rPr>
+          <w:rFonts w:ascii="Times New Roman" w:eastAsia="Times New Roman" w:hAnsi="Times New Roman" w:cs="Times New Roman"/>
+        </w:rPr>
+      </w:pPr>
+      <w:r>
+        <w:rPr>
+          <w:rFonts w:ascii="Times New Roman" w:eastAsia="Times New Roman" w:hAnsi="Times New Roman" w:cs="Times New Roman"/>
+        </w:rPr>
+        <w:t xml:space="preserve"> The customer will navigate to our page</w:t>
+      </w:r>
+    </w:p>
+    <w:p>
+      <w:pPr>
+        <w:numPr>
+          <w:ilvl w:val="1"/>
+          <w:numId w:val="21"/>
+        </w:numPr>
+        <w:pBdr>
+          <w:top w:val="nil"/>
+          <w:left w:val="nil"/>
+          <w:bottom w:val="nil"/>
+          <w:right w:val="nil"/>
+          <w:between w:val="nil"/>
+        </w:pBdr>
+        <w:spacing w:line="276" w:lineRule="auto"/>
+        <w:contextualSpacing/>
+        <w:rPr>
+          <w:rFonts w:ascii="Times New Roman" w:eastAsia="Times New Roman" w:hAnsi="Times New Roman" w:cs="Times New Roman"/>
+        </w:rPr>
+      </w:pPr>
+      <w:r>
+        <w:rPr>
+          <w:rFonts w:ascii="Times New Roman" w:eastAsia="Times New Roman" w:hAnsi="Times New Roman" w:cs="Times New Roman"/>
+        </w:rPr>
+        <w:t>The customer clicks on the desired rink within interactive floorplan.</w:t>
+      </w:r>
+      <w:r>
+        <w:rPr>
+          <w:rFonts w:ascii="Times New Roman" w:eastAsia="Times New Roman" w:hAnsi="Times New Roman" w:cs="Times New Roman"/>
+          <w:b/>
+        </w:rPr>
+        <w:t xml:space="preserve"> </w:t>
+      </w:r>
+      <w:r>
+        <w:rPr>
+          <w:rFonts w:ascii="Times New Roman" w:eastAsia="Times New Roman" w:hAnsi="Times New Roman" w:cs="Times New Roman"/>
+          <w:b/>
+        </w:rPr>
+        <w:t>(Trigger Action)</w:t>
+      </w:r>
+    </w:p>
+    <w:p>
+      <w:pPr>
+        <w:numPr>
+          <w:ilvl w:val="1"/>
+          <w:numId w:val="21"/>
+        </w:numPr>
+        <w:pBdr>
+          <w:top w:val="nil"/>
+          <w:left w:val="nil"/>
+          <w:bottom w:val="nil"/>
+          <w:right w:val="nil"/>
+          <w:between w:val="nil"/>
+        </w:pBdr>
+        <w:spacing w:line="276" w:lineRule="auto"/>
+        <w:contextualSpacing/>
+        <w:rPr>
+          <w:rFonts w:ascii="Times New Roman" w:eastAsia="Times New Roman" w:hAnsi="Times New Roman" w:cs="Times New Roman"/>
+        </w:rPr>
+      </w:pPr>
+      <w:r>
+        <w:rPr>
+          <w:rFonts w:ascii="Times New Roman" w:eastAsia="Times New Roman" w:hAnsi="Times New Roman" w:cs="Times New Roman"/>
+        </w:rPr>
+        <w:t>Today’s reservations for that rink will be displayed</w:t>
+      </w:r>
+    </w:p>
+    <w:p>
+      <w:pPr>
+        <w:numPr>
+          <w:ilvl w:val="1"/>
+          <w:numId w:val="21"/>
+        </w:numPr>
+        <w:pBdr>
+          <w:top w:val="nil"/>
+          <w:left w:val="nil"/>
+          <w:bottom w:val="nil"/>
+          <w:right w:val="nil"/>
+          <w:between w:val="nil"/>
+        </w:pBdr>
+        <w:spacing w:line="276" w:lineRule="auto"/>
+        <w:contextualSpacing/>
+        <w:rPr>
+          <w:rFonts w:ascii="Times New Roman" w:eastAsia="Times New Roman" w:hAnsi="Times New Roman" w:cs="Times New Roman"/>
+        </w:rPr>
+      </w:pPr>
+      <w:r>
+        <w:rPr>
+          <w:rFonts w:ascii="Times New Roman" w:eastAsia="Times New Roman" w:hAnsi="Times New Roman" w:cs="Times New Roman"/>
+        </w:rPr>
+        <w:t>Customer can use combo box within modal to change the day that they wish to see reservations for</w:t>
+      </w:r>
+    </w:p>
+    <w:p>
+      <w:pPr>
+        <w:pBdr>
+          <w:top w:val="nil"/>
+          <w:left w:val="nil"/>
+          <w:bottom w:val="nil"/>
+          <w:right w:val="nil"/>
+          <w:between w:val="nil"/>
+        </w:pBdr>
+        <w:spacing w:line="276" w:lineRule="auto"/>
+        <w:contextualSpacing/>
+        <w:rPr>
+          <w:rFonts w:ascii="Times New Roman" w:eastAsia="Times New Roman" w:hAnsi="Times New Roman" w:cs="Times New Roman"/>
+        </w:rPr>
+      </w:pPr>
+    </w:p>
+    <w:p>
+      <w:pPr>
+        <w:numPr>
+          <w:ilvl w:val="1"/>
+          <w:numId w:val="24"/>
+        </w:numPr>
+        <w:pBdr>
+          <w:top w:val="nil"/>
+          <w:left w:val="nil"/>
+          <w:bottom w:val="nil"/>
+          <w:right w:val="nil"/>
+          <w:between w:val="nil"/>
+        </w:pBdr>
+        <w:spacing w:line="276" w:lineRule="auto"/>
+        <w:contextualSpacing/>
+        <w:rPr>
+          <w:rFonts w:ascii="Times New Roman" w:eastAsia="Times New Roman" w:hAnsi="Times New Roman" w:cs="Times New Roman"/>
+          <w:b/>
+        </w:rPr>
+      </w:pPr>
+      <w:r>
+        <w:rPr>
+          <w:rFonts w:ascii="Times New Roman" w:eastAsia="Times New Roman" w:hAnsi="Times New Roman" w:cs="Times New Roman"/>
+          <w:b/>
+        </w:rPr>
+        <w:t>Exceptions</w:t>
+      </w:r>
+    </w:p>
+    <w:p>
+      <w:pPr>
+        <w:numPr>
+          <w:ilvl w:val="2"/>
+          <w:numId w:val="24"/>
+        </w:numPr>
+        <w:pBdr>
+          <w:top w:val="nil"/>
+          <w:left w:val="nil"/>
+          <w:bottom w:val="nil"/>
+          <w:right w:val="nil"/>
+          <w:between w:val="nil"/>
+        </w:pBdr>
+        <w:spacing w:line="276" w:lineRule="auto"/>
+        <w:contextualSpacing/>
+        <w:rPr>
+          <w:rFonts w:ascii="Times New Roman" w:eastAsia="Times New Roman" w:hAnsi="Times New Roman" w:cs="Times New Roman"/>
+        </w:rPr>
+      </w:pPr>
+      <w:r>
+        <w:rPr>
+          <w:rFonts w:ascii="Times New Roman" w:eastAsia="Times New Roman" w:hAnsi="Times New Roman" w:cs="Times New Roman"/>
+        </w:rPr>
+        <w:t>No Internet Connection</w:t>
+      </w:r>
+    </w:p>
+    <w:p>
+      <w:pPr>
+        <w:numPr>
+          <w:ilvl w:val="2"/>
+          <w:numId w:val="24"/>
+        </w:numPr>
+        <w:pBdr>
+          <w:top w:val="nil"/>
+          <w:left w:val="nil"/>
+          <w:bottom w:val="nil"/>
+          <w:right w:val="nil"/>
+          <w:between w:val="nil"/>
+        </w:pBdr>
+        <w:spacing w:line="276" w:lineRule="auto"/>
+        <w:contextualSpacing/>
+        <w:rPr>
+          <w:rFonts w:ascii="Times New Roman" w:eastAsia="Times New Roman" w:hAnsi="Times New Roman" w:cs="Times New Roman"/>
+        </w:rPr>
+      </w:pPr>
+      <w:r>
+        <w:rPr>
+          <w:rFonts w:ascii="Times New Roman" w:eastAsia="Times New Roman" w:hAnsi="Times New Roman" w:cs="Times New Roman"/>
+        </w:rPr>
+        <w:t>Error Connecting to the database</w:t>
       </w:r>
     </w:p>
     <w:p/>
@@ -11311,7 +12737,7 @@
             <w:bCs/>
             <w:noProof/>
           </w:rPr>
-          <w:t>3</w:t>
+          <w:t>24</w:t>
         </w:r>
         <w:r>
           <w:rPr>
@@ -13460,7 +14886,7 @@
       <w:lvlText w:val="●"/>
       <w:lvlJc w:val="left"/>
       <w:pPr>
-        <w:ind w:left="2160" w:hanging="360"/>
+        <w:ind w:left="2520" w:hanging="360"/>
       </w:pPr>
       <w:rPr>
         <w:u w:val="none"/>
@@ -13472,7 +14898,7 @@
       <w:lvlText w:val="○"/>
       <w:lvlJc w:val="left"/>
       <w:pPr>
-        <w:ind w:left="2880" w:hanging="360"/>
+        <w:ind w:left="3240" w:hanging="360"/>
       </w:pPr>
       <w:rPr>
         <w:u w:val="none"/>
@@ -13484,7 +14910,7 @@
       <w:lvlText w:val="■"/>
       <w:lvlJc w:val="left"/>
       <w:pPr>
-        <w:ind w:left="3600" w:hanging="360"/>
+        <w:ind w:left="3960" w:hanging="360"/>
       </w:pPr>
       <w:rPr>
         <w:u w:val="none"/>
@@ -13496,7 +14922,7 @@
       <w:lvlText w:val="●"/>
       <w:lvlJc w:val="left"/>
       <w:pPr>
-        <w:ind w:left="4320" w:hanging="360"/>
+        <w:ind w:left="4680" w:hanging="360"/>
       </w:pPr>
       <w:rPr>
         <w:u w:val="none"/>
@@ -13508,7 +14934,7 @@
       <w:lvlText w:val="○"/>
       <w:lvlJc w:val="left"/>
       <w:pPr>
-        <w:ind w:left="5040" w:hanging="360"/>
+        <w:ind w:left="5400" w:hanging="360"/>
       </w:pPr>
       <w:rPr>
         <w:u w:val="none"/>
@@ -13520,7 +14946,7 @@
       <w:lvlText w:val="■"/>
       <w:lvlJc w:val="left"/>
       <w:pPr>
-        <w:ind w:left="5760" w:hanging="360"/>
+        <w:ind w:left="6120" w:hanging="360"/>
       </w:pPr>
       <w:rPr>
         <w:u w:val="none"/>
@@ -13532,7 +14958,7 @@
       <w:lvlText w:val="●"/>
       <w:lvlJc w:val="left"/>
       <w:pPr>
-        <w:ind w:left="6480" w:hanging="360"/>
+        <w:ind w:left="6840" w:hanging="360"/>
       </w:pPr>
       <w:rPr>
         <w:u w:val="none"/>
@@ -13544,7 +14970,7 @@
       <w:lvlText w:val="○"/>
       <w:lvlJc w:val="left"/>
       <w:pPr>
-        <w:ind w:left="7200" w:hanging="360"/>
+        <w:ind w:left="7560" w:hanging="360"/>
       </w:pPr>
       <w:rPr>
         <w:u w:val="none"/>
@@ -13556,7 +14982,7 @@
       <w:lvlText w:val="■"/>
       <w:lvlJc w:val="left"/>
       <w:pPr>
-        <w:ind w:left="7920" w:hanging="360"/>
+        <w:ind w:left="8280" w:hanging="360"/>
       </w:pPr>
       <w:rPr>
         <w:u w:val="none"/>
@@ -14682,6 +16108,7 @@
   <w:style w:type="paragraph" w:default="1" w:styleId="Normal">
     <w:name w:val="Normal"/>
     <w:qFormat/>
+    <w:rsid w:val="009C58E9"/>
   </w:style>
   <w:style w:type="character" w:default="1" w:styleId="DefaultParagraphFont">
     <w:name w:val="Default Paragraph Font"/>

</xml_diff>